<commit_message>
Revert "Updating image caption"
This reverts commit fc6e35e31e9e00eedbc5768290c7b7cee66734de.
</commit_message>
<xml_diff>
--- a/docs/documentation/backup/practicumpaper_final_version_AshwinSridhar_RohitNair.docx
+++ b/docs/documentation/backup/practicumpaper_final_version_AshwinSridhar_RohitNair.docx
@@ -1493,14 +1493,6 @@
     </w:p>
     <w:p>
       <w:pPr>
-        <w:pStyle w:val="figurecaption"/>
-      </w:pPr>
-      <w:r>
-        <w:t>Formula for Lexicon-based method</w:t>
-      </w:r>
-    </w:p>
-    <w:p>
-      <w:pPr>
         <w:numPr>
           <w:ilvl w:val="0"/>
           <w:numId w:val="27"/>
@@ -1629,16 +1621,16 @@
         <w:t>s</w:t>
       </w:r>
       <w:r>
-        <w:t xml:space="preserve">. A hyperplane that separates the data points is then found to perform classification. In SVM two parallel lines on either side of the hyperplane are </w:t>
-      </w:r>
-      <w:r>
-        <w:t xml:space="preserve">created called margins which are </w:t>
+        <w:t xml:space="preserve">. A hyperplane that separates the data points is then found to perform classification. In SVM two parallel lines on either side of the hyperplane are created called margins which are </w:t>
       </w:r>
       <w:r>
         <w:t>tangents</w:t>
       </w:r>
       <w:r>
-        <w:t xml:space="preserve"> to the nearest positive and negative points respectively. These positive/negative data points that lie on the marginal plane are what are called as support vectors. The distance between the hyperplane and the margins is called the marginal distance and this distance is determined with the help of support vectors. The best hyperplane for a classification problem in SVM is simply the one where the marginal distance is the greatest. SVM can be of two types, namely linear and nonlinear. Linearly separable models are the models where the data points can be easily separated using a hyperplane which is a straight line. </w:t>
+        <w:t xml:space="preserve"> to the nearest positive and negative points respectively. These </w:t>
+      </w:r>
+      <w:r>
+        <w:t xml:space="preserve">positive/negative data points that lie on the marginal plane are what are called as support vectors. The distance between the hyperplane and the margins is called the marginal distance and this distance is determined with the help of support vectors. The best hyperplane for a classification problem in SVM is simply the one where the marginal distance is the greatest. SVM can be of two types, namely linear and nonlinear. Linearly separable models are the models where the data points can be easily separated using a hyperplane which is a straight line. </w:t>
       </w:r>
       <w:r>
         <w:t>Nonlinear</w:t>
@@ -2215,8 +2207,11 @@
         <w:jc w:val="both"/>
       </w:pPr>
       <w:r>
+        <w:t xml:space="preserve">Table 1 shows the accuracy scores for each model in the 3 different data sets that were used for the experiments. The lexicon-based method consistently performs subpar </w:t>
+      </w:r>
+      <w:r>
         <w:lastRenderedPageBreak/>
-        <w:t xml:space="preserve">Table 1 shows the accuracy scores for each model in the 3 different data sets that were used for the experiments. The lexicon-based method consistently performs subpar compared to the machine learning models. It is a method where we assume that the sentences having a greater number of positive or negative words belong to that respective class. This is mainly because of the base assumption that the number of positive or negative words determine the overall sentiment of the </w:t>
+        <w:t xml:space="preserve">compared to the machine learning models. It is a method where we assume that the sentences having a greater number of positive or negative words belong to that respective class. This is mainly because of the base assumption that the number of positive or negative words determine the overall sentiment of the </w:t>
       </w:r>
       <w:proofErr w:type="gramStart"/>
       <w:r>
@@ -2408,14 +2403,7 @@
           <w:rFonts w:eastAsia="Times New Roman"/>
           <w:color w:val="000000"/>
         </w:rPr>
-        <w:t xml:space="preserve">A. M. Rahat, A. Kahir and A. K. M. Masum, "Comparison of Naive Bayes and SVM Algorithm based on Sentiment Analysis Using </w:t>
-      </w:r>
-      <w:r>
-        <w:rPr>
-          <w:rFonts w:eastAsia="Times New Roman"/>
-          <w:color w:val="000000"/>
-        </w:rPr>
-        <w:t xml:space="preserve">Review Dataset," in </w:t>
+        <w:t xml:space="preserve">A. M. Rahat, A. Kahir and A. K. M. Masum, "Comparison of Naive Bayes and SVM Algorithm based on Sentiment Analysis Using Review Dataset," in </w:t>
       </w:r>
       <w:r>
         <w:rPr>
@@ -2455,7 +2443,15 @@
           <w:i/>
           <w:color w:val="000000"/>
         </w:rPr>
-        <w:t>2nd International Conference on Applied and Theoretical Computing and Communication Technology (iCATccT)</w:t>
+        <w:t xml:space="preserve">2nd International Conference on </w:t>
+      </w:r>
+      <w:r>
+        <w:rPr>
+          <w:rFonts w:eastAsia="Times New Roman"/>
+          <w:i/>
+          <w:color w:val="000000"/>
+        </w:rPr>
+        <w:t>Applied and Theoretical Computing and Communication Technology (iCATccT)</w:t>
       </w:r>
       <w:r>
         <w:rPr>

</xml_diff>

<commit_message>
Typo correction, approved by supervisor.
</commit_message>
<xml_diff>
--- a/docs/documentation/backup/practicumpaper_final_version_AshwinSridhar_RohitNair.docx
+++ b/docs/documentation/backup/practicumpaper_final_version_AshwinSridhar_RohitNair.docx
@@ -1444,52 +1444,44 @@
           <w:tab w:val="left" w:pos="288"/>
         </w:tabs>
         <w:spacing w:after="120" w:line="228" w:lineRule="auto"/>
-        <w:ind w:firstLine="288"/>
-        <w:rPr>
-          <w:color w:val="000000"/>
-        </w:rPr>
-      </w:pPr>
-      <w:r>
-        <w:rPr>
-          <w:noProof/>
-          <w:color w:val="000000"/>
-        </w:rPr>
-        <w:drawing>
-          <wp:inline distT="0" distB="0" distL="0" distR="0" wp14:anchorId="6CA580D8" wp14:editId="244CCFD6">
-            <wp:extent cx="2157457" cy="426969"/>
-            <wp:effectExtent l="0" t="0" r="0" b="0"/>
-            <wp:docPr id="1" name="image1.png"/>
-            <wp:cNvGraphicFramePr/>
-            <a:graphic xmlns:a="http://schemas.openxmlformats.org/drawingml/2006/main">
-              <a:graphicData uri="http://schemas.openxmlformats.org/drawingml/2006/picture">
-                <pic:pic xmlns:pic="http://schemas.openxmlformats.org/drawingml/2006/picture">
-                  <pic:nvPicPr>
-                    <pic:cNvPr id="0" name="image1.png"/>
-                    <pic:cNvPicPr preferRelativeResize="0"/>
-                  </pic:nvPicPr>
-                  <pic:blipFill>
-                    <a:blip r:embed="rId9"/>
-                    <a:srcRect/>
-                    <a:stretch>
-                      <a:fillRect/>
-                    </a:stretch>
-                  </pic:blipFill>
-                  <pic:spPr>
-                    <a:xfrm>
-                      <a:off x="0" y="0"/>
-                      <a:ext cx="2157457" cy="426969"/>
-                    </a:xfrm>
-                    <a:prstGeom prst="rect">
-                      <a:avLst/>
-                    </a:prstGeom>
-                    <a:ln/>
-                  </pic:spPr>
-                </pic:pic>
-              </a:graphicData>
-            </a:graphic>
-          </wp:inline>
-        </w:drawing>
-      </w:r>
+        <w:jc w:val="both"/>
+        <w:rPr>
+          <w:color w:val="000000"/>
+        </w:rPr>
+      </w:pPr>
+      <m:oMathPara>
+        <m:oMath>
+          <m:f>
+            <m:fPr>
+              <m:ctrlPr>
+                <w:rPr>
+                  <w:rFonts w:ascii="Cambria Math" w:hAnsi="Cambria Math"/>
+                  <w:i/>
+                  <w:color w:val="000000"/>
+                </w:rPr>
+              </m:ctrlPr>
+            </m:fPr>
+            <m:num>
+              <m:r>
+                <w:rPr>
+                  <w:rFonts w:ascii="Cambria Math" w:hAnsi="Cambria Math"/>
+                  <w:color w:val="000000"/>
+                </w:rPr>
+                <m:t>Positive Words-Negative Words</m:t>
+              </m:r>
+            </m:num>
+            <m:den>
+              <m:r>
+                <w:rPr>
+                  <w:rFonts w:ascii="Cambria Math" w:hAnsi="Cambria Math"/>
+                  <w:color w:val="000000"/>
+                </w:rPr>
+                <m:t>Total Number Of Words</m:t>
+              </m:r>
+            </m:den>
+          </m:f>
+        </m:oMath>
+      </m:oMathPara>
     </w:p>
     <w:p>
       <w:pPr>
@@ -1627,10 +1619,10 @@
         <w:t>tangents</w:t>
       </w:r>
       <w:r>
-        <w:t xml:space="preserve"> to the nearest positive and negative points respectively. These </w:t>
-      </w:r>
-      <w:r>
-        <w:t xml:space="preserve">positive/negative data points that lie on the marginal plane are what are called as support vectors. The distance between the hyperplane and the margins is called the marginal distance and this distance is determined with the help of support vectors. The best hyperplane for a classification problem in SVM is simply the one where the marginal distance is the greatest. SVM can be of two types, namely linear and nonlinear. Linearly separable models are the models where the data points can be easily separated using a hyperplane which is a straight line. </w:t>
+        <w:t xml:space="preserve"> to the nearest positive and negative points respectively. These positive/negative data points that lie on the marginal plane </w:t>
+      </w:r>
+      <w:r>
+        <w:t xml:space="preserve">are what are called as support vectors. The distance between the hyperplane and the margins is called the marginal distance and this distance is determined with the help of support vectors. The best hyperplane for a classification problem in SVM is simply the one where the marginal distance is the greatest. SVM can be of two types, namely linear and nonlinear. Linearly separable models are the models where the data points can be easily separated using a hyperplane which is a straight line. </w:t>
       </w:r>
       <w:r>
         <w:t>Nonlinear</w:t>
@@ -2207,11 +2199,11 @@
         <w:jc w:val="both"/>
       </w:pPr>
       <w:r>
-        <w:t xml:space="preserve">Table 1 shows the accuracy scores for each model in the 3 different data sets that were used for the experiments. The lexicon-based method consistently performs subpar </w:t>
+        <w:t xml:space="preserve">Table 1 shows the accuracy scores for each model in the 3 different data sets that were used for the experiments. The lexicon-based method consistently performs subpar compared to the machine learning models. It is a method </w:t>
       </w:r>
       <w:r>
         <w:lastRenderedPageBreak/>
-        <w:t xml:space="preserve">compared to the machine learning models. It is a method where we assume that the sentences having a greater number of positive or negative words belong to that respective class. This is mainly because of the base assumption that the number of positive or negative words determine the overall sentiment of the </w:t>
+        <w:t xml:space="preserve">where we assume that the sentences having a greater number of positive or negative words belong to that respective class. This is mainly because of the base assumption that the number of positive or negative words determine the overall sentiment of the </w:t>
       </w:r>
       <w:proofErr w:type="gramStart"/>
       <w:r>
@@ -2228,7 +2220,6 @@
         <w:jc w:val="both"/>
       </w:pPr>
       <w:r>
-        <w:tab/>
         <w:t xml:space="preserve">A significant improvement in performance is seen with machine learning algorithms compared to the </w:t>
       </w:r>
       <w:r>
@@ -2249,9 +2240,6 @@
         <w:ind w:firstLine="216"/>
         <w:jc w:val="both"/>
       </w:pPr>
-      <w:r>
-        <w:tab/>
-      </w:r>
       <w:r>
         <w:t xml:space="preserve">In our experiments Logistic Regression had the lowest accuracy score out of the 4 machine learning algorithms. Naïve Bayes performed the best for the Amazon dataset with an accuracy score of 85.73%. It performs competitively for the twitter dataset too. SVM has the highest accuracy score for the Twitter (72.27%) and IMDB (86.95%) datasets and performs well with the Amazon (84.98%) dataset too. </w:t>
       </w:r>

</xml_diff>